<commit_message>
updated resume for download
</commit_message>
<xml_diff>
--- a/Josh Henderson_Resume.docx
+++ b/Josh Henderson_Resume.docx
@@ -1,6 +1,6 @@
 
 <file path=word/document.xml><?xml version="1.0" encoding="utf-8"?>
-<w:document xmlns:wpc="http://schemas.microsoft.com/office/word/2010/wordprocessingCanvas" xmlns:cx="http://schemas.microsoft.com/office/drawing/2014/chartex" xmlns:cx1="http://schemas.microsoft.com/office/drawing/2015/9/8/chartex" xmlns:cx2="http://schemas.microsoft.com/office/drawing/2015/10/21/chartex" xmlns:cx3="http://schemas.microsoft.com/office/drawing/2016/5/9/chartex" xmlns:cx4="http://schemas.microsoft.com/office/drawing/2016/5/10/chartex" xmlns:cx5="http://schemas.microsoft.com/office/drawing/2016/5/11/chartex" xmlns:cx6="http://schemas.microsoft.com/office/drawing/2016/5/12/chartex" xmlns:cx7="http://schemas.microsoft.com/office/drawing/2016/5/13/chartex" xmlns:cx8="http://schemas.microsoft.com/office/drawing/2016/5/14/chartex" xmlns:mc="http://schemas.openxmlformats.org/markup-compatibility/2006" xmlns:aink="http://schemas.microsoft.com/office/drawing/2016/ink" xmlns:am3d="http://schemas.microsoft.com/office/drawing/2017/model3d" xmlns:o="urn:schemas-microsoft-com:office:office" xmlns:r="http://schemas.openxmlformats.org/officeDocument/2006/relationships" xmlns:m="http://schemas.openxmlformats.org/officeDocument/2006/math" xmlns:v="urn:schemas-microsoft-com:vml" xmlns:wp14="http://schemas.microsoft.com/office/word/2010/wordprocessingDrawing" xmlns:wp="http://schemas.openxmlformats.org/drawingml/2006/wordprocessingDrawing" xmlns:w10="urn:schemas-microsoft-com:office:word" xmlns:w="http://schemas.openxmlformats.org/wordprocessingml/2006/main" xmlns:w14="http://schemas.microsoft.com/office/word/2010/wordml" xmlns:w15="http://schemas.microsoft.com/office/word/2012/wordml" xmlns:w16cid="http://schemas.microsoft.com/office/word/2016/wordml/cid" xmlns:w16se="http://schemas.microsoft.com/office/word/2015/wordml/symex" xmlns:wpg="http://schemas.microsoft.com/office/word/2010/wordprocessingGroup" xmlns:wpi="http://schemas.microsoft.com/office/word/2010/wordprocessingInk" xmlns:wne="http://schemas.microsoft.com/office/word/2006/wordml" xmlns:wps="http://schemas.microsoft.com/office/word/2010/wordprocessingShape" mc:Ignorable="w14 w15 w16se w16cid wp14">
+<w:document xmlns:wpc="http://schemas.microsoft.com/office/word/2010/wordprocessingCanvas" xmlns:cx="http://schemas.microsoft.com/office/drawing/2014/chartex" xmlns:cx1="http://schemas.microsoft.com/office/drawing/2015/9/8/chartex" xmlns:cx2="http://schemas.microsoft.com/office/drawing/2015/10/21/chartex" xmlns:cx3="http://schemas.microsoft.com/office/drawing/2016/5/9/chartex" xmlns:cx4="http://schemas.microsoft.com/office/drawing/2016/5/10/chartex" xmlns:cx5="http://schemas.microsoft.com/office/drawing/2016/5/11/chartex" xmlns:cx6="http://schemas.microsoft.com/office/drawing/2016/5/12/chartex" xmlns:cx7="http://schemas.microsoft.com/office/drawing/2016/5/13/chartex" xmlns:cx8="http://schemas.microsoft.com/office/drawing/2016/5/14/chartex" xmlns:mc="http://schemas.openxmlformats.org/markup-compatibility/2006" xmlns:aink="http://schemas.microsoft.com/office/drawing/2016/ink" xmlns:am3d="http://schemas.microsoft.com/office/drawing/2017/model3d" xmlns:o="urn:schemas-microsoft-com:office:office" xmlns:r="http://schemas.openxmlformats.org/officeDocument/2006/relationships" xmlns:m="http://schemas.openxmlformats.org/officeDocument/2006/math" xmlns:v="urn:schemas-microsoft-com:vml" xmlns:wp14="http://schemas.microsoft.com/office/word/2010/wordprocessingDrawing" xmlns:wp="http://schemas.openxmlformats.org/drawingml/2006/wordprocessingDrawing" xmlns:w10="urn:schemas-microsoft-com:office:word" xmlns:w="http://schemas.openxmlformats.org/wordprocessingml/2006/main" xmlns:w14="http://schemas.microsoft.com/office/word/2010/wordml" xmlns:w15="http://schemas.microsoft.com/office/word/2012/wordml" xmlns:w16cex="http://schemas.microsoft.com/office/word/2018/wordml/cex" xmlns:w16cid="http://schemas.microsoft.com/office/word/2016/wordml/cid" xmlns:w16="http://schemas.microsoft.com/office/word/2018/wordml" xmlns:w16se="http://schemas.microsoft.com/office/word/2015/wordml/symex" xmlns:wpg="http://schemas.microsoft.com/office/word/2010/wordprocessingGroup" xmlns:wpi="http://schemas.microsoft.com/office/word/2010/wordprocessingInk" xmlns:wne="http://schemas.microsoft.com/office/word/2006/wordml" xmlns:wps="http://schemas.microsoft.com/office/word/2010/wordprocessingShape" mc:Ignorable="w14 w15 w16se w16cid w16 w16cex wp14">
   <w:body>
     <w:p>
       <w:pPr>
@@ -45,16 +45,7 @@
           <w:color w:val="auto"/>
           <w:sz w:val="24"/>
         </w:rPr>
-        <w:t>Software</w:t>
-      </w:r>
-      <w:r>
-        <w:rPr>
-          <w:b/>
-          <w:bCs/>
-          <w:color w:val="auto"/>
-          <w:sz w:val="24"/>
-        </w:rPr>
-        <w:t xml:space="preserve"> Developer</w:t>
+        <w:t>Software Engineer</w:t>
       </w:r>
     </w:p>
     <w:p>
@@ -106,6 +97,13 @@
         </w:rPr>
         <w:t xml:space="preserve"> | </w:t>
       </w:r>
+      <w:r>
+        <w:rPr>
+          <w:sz w:val="18"/>
+          <w:szCs w:val="18"/>
+        </w:rPr>
+        <w:t xml:space="preserve">| </w:t>
+      </w:r>
       <w:hyperlink r:id="rId8" w:history="1">
         <w:r>
           <w:rPr>
@@ -113,7 +111,31 @@
             <w:sz w:val="18"/>
             <w:szCs w:val="18"/>
           </w:rPr>
-          <w:t>https://joshhendersondev.com</w:t>
+          <w:t>https://</w:t>
+        </w:r>
+        <w:r>
+          <w:rPr>
+            <w:rStyle w:val="Hyperlink"/>
+            <w:sz w:val="18"/>
+            <w:szCs w:val="18"/>
+          </w:rPr>
+          <w:t>tracer223.</w:t>
+        </w:r>
+        <w:r>
+          <w:rPr>
+            <w:rStyle w:val="Hyperlink"/>
+            <w:sz w:val="18"/>
+            <w:szCs w:val="18"/>
+          </w:rPr>
+          <w:t>github.</w:t>
+        </w:r>
+        <w:r>
+          <w:rPr>
+            <w:rStyle w:val="Hyperlink"/>
+            <w:sz w:val="18"/>
+            <w:szCs w:val="18"/>
+          </w:rPr>
+          <w:t>io</w:t>
         </w:r>
       </w:hyperlink>
       <w:r>
@@ -121,7 +143,14 @@
           <w:sz w:val="18"/>
           <w:szCs w:val="18"/>
         </w:rPr>
-        <w:t xml:space="preserve"> | </w:t>
+        <w:t xml:space="preserve"> </w:t>
+      </w:r>
+      <w:r>
+        <w:rPr>
+          <w:sz w:val="18"/>
+          <w:szCs w:val="18"/>
+        </w:rPr>
+        <w:t xml:space="preserve">| </w:t>
       </w:r>
       <w:hyperlink r:id="rId9" w:history="1">
         <w:r>
@@ -191,7 +220,7 @@
           <w:sz w:val="16"/>
           <w:szCs w:val="16"/>
         </w:rPr>
-        <w:t xml:space="preserve">Motivated developer dedicated to creating, optimizing, and troubleshooting software. </w:t>
+        <w:t>D</w:t>
       </w:r>
       <w:r>
         <w:rPr>
@@ -200,7 +229,7 @@
           <w:sz w:val="16"/>
           <w:szCs w:val="16"/>
         </w:rPr>
-        <w:t>U</w:t>
+        <w:t>edicated to creating, optimizing, and troubleshooting software</w:t>
       </w:r>
       <w:r>
         <w:rPr>
@@ -209,7 +238,227 @@
           <w:sz w:val="16"/>
           <w:szCs w:val="16"/>
         </w:rPr>
-        <w:t>tilize my analytical, technical and problem-solving skills to create and/or debug efficient and dynamic websites and apps. 2+ years of IT Helpdesk and System Administrator experience.</w:t>
+        <w:t xml:space="preserve"> applications</w:t>
+      </w:r>
+      <w:r>
+        <w:rPr>
+          <w:i/>
+          <w:iCs/>
+          <w:sz w:val="16"/>
+          <w:szCs w:val="16"/>
+        </w:rPr>
+        <w:t xml:space="preserve">. </w:t>
+      </w:r>
+      <w:r>
+        <w:rPr>
+          <w:i/>
+          <w:iCs/>
+          <w:sz w:val="16"/>
+          <w:szCs w:val="16"/>
+        </w:rPr>
+        <w:t xml:space="preserve">Experienced primarily with Java, </w:t>
+      </w:r>
+      <w:proofErr w:type="spellStart"/>
+      <w:r>
+        <w:rPr>
+          <w:i/>
+          <w:iCs/>
+          <w:sz w:val="16"/>
+          <w:szCs w:val="16"/>
+        </w:rPr>
+        <w:t>Javascript</w:t>
+      </w:r>
+      <w:proofErr w:type="spellEnd"/>
+      <w:r>
+        <w:rPr>
+          <w:i/>
+          <w:iCs/>
+          <w:sz w:val="16"/>
+          <w:szCs w:val="16"/>
+        </w:rPr>
+        <w:t xml:space="preserve">, and </w:t>
+      </w:r>
+      <w:proofErr w:type="spellStart"/>
+      <w:r>
+        <w:rPr>
+          <w:i/>
+          <w:iCs/>
+          <w:sz w:val="16"/>
+          <w:szCs w:val="16"/>
+        </w:rPr>
+        <w:t>Javascript</w:t>
+      </w:r>
+      <w:proofErr w:type="spellEnd"/>
+      <w:r>
+        <w:rPr>
+          <w:i/>
+          <w:iCs/>
+          <w:sz w:val="16"/>
+          <w:szCs w:val="16"/>
+        </w:rPr>
+        <w:t xml:space="preserve"> libraries</w:t>
+      </w:r>
+      <w:r>
+        <w:rPr>
+          <w:i/>
+          <w:iCs/>
+          <w:sz w:val="16"/>
+          <w:szCs w:val="16"/>
+        </w:rPr>
+        <w:t>/frameworks</w:t>
+      </w:r>
+      <w:r>
+        <w:rPr>
+          <w:i/>
+          <w:iCs/>
+          <w:sz w:val="16"/>
+          <w:szCs w:val="16"/>
+        </w:rPr>
+        <w:t xml:space="preserve"> such as React</w:t>
+      </w:r>
+      <w:r>
+        <w:rPr>
+          <w:i/>
+          <w:iCs/>
+          <w:sz w:val="16"/>
+          <w:szCs w:val="16"/>
+        </w:rPr>
+        <w:t>.</w:t>
+      </w:r>
+      <w:r>
+        <w:rPr>
+          <w:i/>
+          <w:iCs/>
+          <w:sz w:val="16"/>
+          <w:szCs w:val="16"/>
+        </w:rPr>
+        <w:t>js.</w:t>
+      </w:r>
+      <w:r>
+        <w:rPr>
+          <w:i/>
+          <w:iCs/>
+          <w:sz w:val="16"/>
+          <w:szCs w:val="16"/>
+        </w:rPr>
+        <w:t xml:space="preserve"> Also experienced with </w:t>
+      </w:r>
+      <w:r>
+        <w:rPr>
+          <w:i/>
+          <w:iCs/>
+          <w:sz w:val="16"/>
+          <w:szCs w:val="16"/>
+        </w:rPr>
+        <w:t>Avro, Maven, Kafka, and MongoDB</w:t>
+      </w:r>
+      <w:r>
+        <w:rPr>
+          <w:i/>
+          <w:iCs/>
+          <w:sz w:val="16"/>
+          <w:szCs w:val="16"/>
+        </w:rPr>
+        <w:t>.</w:t>
+      </w:r>
+      <w:r>
+        <w:rPr>
+          <w:i/>
+          <w:iCs/>
+          <w:sz w:val="16"/>
+          <w:szCs w:val="16"/>
+        </w:rPr>
+        <w:t xml:space="preserve"> </w:t>
+      </w:r>
+      <w:r>
+        <w:rPr>
+          <w:i/>
+          <w:iCs/>
+          <w:sz w:val="16"/>
+          <w:szCs w:val="16"/>
+        </w:rPr>
+        <w:t>3</w:t>
+      </w:r>
+      <w:r>
+        <w:rPr>
+          <w:i/>
+          <w:iCs/>
+          <w:sz w:val="16"/>
+          <w:szCs w:val="16"/>
+        </w:rPr>
+        <w:t xml:space="preserve">+ years </w:t>
+      </w:r>
+      <w:r>
+        <w:rPr>
+          <w:i/>
+          <w:iCs/>
+          <w:sz w:val="16"/>
+          <w:szCs w:val="16"/>
+        </w:rPr>
+        <w:t>combined</w:t>
+      </w:r>
+      <w:r>
+        <w:rPr>
+          <w:i/>
+          <w:iCs/>
+          <w:sz w:val="16"/>
+          <w:szCs w:val="16"/>
+        </w:rPr>
+        <w:t xml:space="preserve"> previous</w:t>
+      </w:r>
+      <w:r>
+        <w:rPr>
+          <w:i/>
+          <w:iCs/>
+          <w:sz w:val="16"/>
+          <w:szCs w:val="16"/>
+        </w:rPr>
+        <w:t xml:space="preserve"> experience with</w:t>
+      </w:r>
+      <w:r>
+        <w:rPr>
+          <w:i/>
+          <w:iCs/>
+          <w:sz w:val="16"/>
+          <w:szCs w:val="16"/>
+        </w:rPr>
+        <w:t xml:space="preserve"> IT Helpdesk</w:t>
+      </w:r>
+      <w:r>
+        <w:rPr>
+          <w:i/>
+          <w:iCs/>
+          <w:sz w:val="16"/>
+          <w:szCs w:val="16"/>
+        </w:rPr>
+        <w:t xml:space="preserve">, </w:t>
+      </w:r>
+      <w:r>
+        <w:rPr>
+          <w:i/>
+          <w:iCs/>
+          <w:sz w:val="16"/>
+          <w:szCs w:val="16"/>
+        </w:rPr>
+        <w:t xml:space="preserve">Data Center, </w:t>
+      </w:r>
+      <w:r>
+        <w:rPr>
+          <w:i/>
+          <w:iCs/>
+          <w:sz w:val="16"/>
+          <w:szCs w:val="16"/>
+        </w:rPr>
+        <w:t>Application Support</w:t>
+      </w:r>
+      <w:r>
+        <w:rPr>
+          <w:i/>
+          <w:iCs/>
+          <w:sz w:val="16"/>
+          <w:szCs w:val="16"/>
+        </w:rPr>
+        <w:t>.</w:t>
       </w:r>
       <w:r>
         <w:rPr>
@@ -288,47 +537,7 @@
           <w:szCs w:val="16"/>
           <w:u w:val="single"/>
         </w:rPr>
-        <w:t>The Evergreen State</w:t>
-      </w:r>
-      <w:r>
-        <w:rPr>
-          <w:sz w:val="16"/>
-          <w:szCs w:val="16"/>
-          <w:u w:val="single"/>
-        </w:rPr>
-        <w:t xml:space="preserve"> College, Olympia, WA | </w:t>
-      </w:r>
-      <w:r>
-        <w:rPr>
-          <w:sz w:val="16"/>
-          <w:szCs w:val="16"/>
-          <w:u w:val="single"/>
-        </w:rPr>
-        <w:t>B</w:t>
-      </w:r>
-      <w:r>
-        <w:rPr>
-          <w:sz w:val="16"/>
-          <w:szCs w:val="16"/>
-          <w:u w:val="single"/>
-        </w:rPr>
-        <w:t xml:space="preserve">achelor of Science – Computer Science | </w:t>
-      </w:r>
-      <w:r>
-        <w:rPr>
-          <w:sz w:val="16"/>
-          <w:szCs w:val="16"/>
-          <w:u w:val="single"/>
-        </w:rPr>
-        <w:t xml:space="preserve">Graduated </w:t>
-      </w:r>
-      <w:r>
-        <w:rPr>
-          <w:sz w:val="16"/>
-          <w:szCs w:val="16"/>
-          <w:u w:val="single"/>
-        </w:rPr>
-        <w:t>September 2014</w:t>
+        <w:t>The Evergreen State College, Olympia, WA | Bachelor of Science – Computer Science | Graduated September 2014</w:t>
       </w:r>
     </w:p>
     <w:p>
@@ -362,7 +571,15 @@
           <w:sz w:val="16"/>
           <w:szCs w:val="16"/>
         </w:rPr>
-        <w:t xml:space="preserve">object oriented programming, </w:t>
+        <w:t>object-oriented</w:t>
+      </w:r>
+      <w:r>
+        <w:rPr>
+          <w:i/>
+          <w:sz w:val="16"/>
+          <w:szCs w:val="16"/>
+        </w:rPr>
+        <w:t xml:space="preserve"> programming, </w:t>
       </w:r>
       <w:r>
         <w:rPr>
@@ -394,23 +611,71 @@
           <w:sz w:val="16"/>
           <w:szCs w:val="16"/>
         </w:rPr>
-        <w:t>web design</w:t>
-      </w:r>
-      <w:r>
-        <w:rPr>
-          <w:i/>
-          <w:sz w:val="16"/>
-          <w:szCs w:val="16"/>
-        </w:rPr>
-        <w:t xml:space="preserve">. Created a </w:t>
-      </w:r>
-      <w:r>
-        <w:rPr>
-          <w:i/>
-          <w:sz w:val="16"/>
-          <w:szCs w:val="16"/>
-        </w:rPr>
-        <w:t>DAW plugin for audio software via C++ as a capstone project with accompanying audio programming research paper.</w:t>
+        <w:t xml:space="preserve">web </w:t>
+      </w:r>
+      <w:r>
+        <w:rPr>
+          <w:i/>
+          <w:sz w:val="16"/>
+          <w:szCs w:val="16"/>
+        </w:rPr>
+        <w:t>development</w:t>
+      </w:r>
+      <w:r>
+        <w:rPr>
+          <w:i/>
+          <w:sz w:val="16"/>
+          <w:szCs w:val="16"/>
+        </w:rPr>
+        <w:t>. Created a</w:t>
+      </w:r>
+      <w:r>
+        <w:rPr>
+          <w:i/>
+          <w:sz w:val="16"/>
+          <w:szCs w:val="16"/>
+        </w:rPr>
+        <w:t>n audio</w:t>
+      </w:r>
+      <w:r>
+        <w:rPr>
+          <w:i/>
+          <w:sz w:val="16"/>
+          <w:szCs w:val="16"/>
+        </w:rPr>
+        <w:t xml:space="preserve"> plugin for audio</w:t>
+      </w:r>
+      <w:r>
+        <w:rPr>
+          <w:i/>
+          <w:sz w:val="16"/>
+          <w:szCs w:val="16"/>
+        </w:rPr>
+        <w:t xml:space="preserve"> recording</w:t>
+      </w:r>
+      <w:r>
+        <w:rPr>
+          <w:i/>
+          <w:sz w:val="16"/>
+          <w:szCs w:val="16"/>
+        </w:rPr>
+        <w:t xml:space="preserve"> software</w:t>
+      </w:r>
+      <w:r>
+        <w:rPr>
+          <w:i/>
+          <w:sz w:val="16"/>
+          <w:szCs w:val="16"/>
+        </w:rPr>
+        <w:t xml:space="preserve"> (Pro Tools, Cubase, etc.)</w:t>
+      </w:r>
+      <w:r>
+        <w:rPr>
+          <w:i/>
+          <w:sz w:val="16"/>
+          <w:szCs w:val="16"/>
+        </w:rPr>
+        <w:t xml:space="preserve"> via C++ as a capstone project with accompanying audio programming research paper.</w:t>
       </w:r>
     </w:p>
     <w:p>
@@ -432,23 +697,7 @@
           <w:szCs w:val="16"/>
           <w:u w:val="single"/>
         </w:rPr>
-        <w:t>Freecodecamp.org | Front End Libraries Certification</w:t>
-      </w:r>
-      <w:r>
-        <w:rPr>
-          <w:sz w:val="16"/>
-          <w:szCs w:val="16"/>
-          <w:u w:val="single"/>
-        </w:rPr>
-        <w:t xml:space="preserve"> (300 hours)</w:t>
-      </w:r>
-      <w:r>
-        <w:rPr>
-          <w:sz w:val="16"/>
-          <w:szCs w:val="16"/>
-          <w:u w:val="single"/>
-        </w:rPr>
-        <w:t xml:space="preserve"> | October 2018</w:t>
+        <w:t>Freecodecamp.org | Front End Libraries Certification (300 hours) | October 2018</w:t>
       </w:r>
     </w:p>
     <w:p>
@@ -466,15 +715,7 @@
           <w:sz w:val="16"/>
           <w:szCs w:val="16"/>
         </w:rPr>
-        <w:t xml:space="preserve">Bootstrap, jQuery, Sass, React.js, Redux, React and Redux, built the following projects: </w:t>
-      </w:r>
-      <w:r>
-        <w:rPr>
-          <w:i/>
-          <w:sz w:val="16"/>
-          <w:szCs w:val="16"/>
-        </w:rPr>
-        <w:t>Random Quote Machine, Markdown Previewer, Drum Machine, Javascript Calculator, Pomodoro Clock</w:t>
+        <w:t>Bootstrap, jQuery, Sass, React.js, Redux, React and Redux</w:t>
       </w:r>
       <w:r>
         <w:rPr>
@@ -504,23 +745,25 @@
           <w:szCs w:val="16"/>
           <w:u w:val="single"/>
         </w:rPr>
-        <w:t xml:space="preserve">Freecodecamp.org | Javascript Data Structures &amp; Algorithms Certification </w:t>
-      </w:r>
+        <w:t xml:space="preserve">Freecodecamp.org | </w:t>
+      </w:r>
+      <w:proofErr w:type="spellStart"/>
       <w:r>
         <w:rPr>
           <w:sz w:val="16"/>
           <w:szCs w:val="16"/>
           <w:u w:val="single"/>
         </w:rPr>
-        <w:t xml:space="preserve">(300 hours) </w:t>
-      </w:r>
+        <w:t>Javascript</w:t>
+      </w:r>
+      <w:proofErr w:type="spellEnd"/>
       <w:r>
         <w:rPr>
           <w:sz w:val="16"/>
           <w:szCs w:val="16"/>
           <w:u w:val="single"/>
         </w:rPr>
-        <w:t>| August 2018</w:t>
+        <w:t xml:space="preserve"> Data Structures &amp; Algorithms Certification (300 hours) | August 2018</w:t>
       </w:r>
     </w:p>
     <w:p>
@@ -538,15 +781,33 @@
           <w:sz w:val="16"/>
           <w:szCs w:val="16"/>
         </w:rPr>
-        <w:t>Basic Javascript, ES6, Regular Expressions, Debugging, Basic Data Structures, Basic Algorithm Scripting, Object Oriented Programming, Functional Programming, Intermediate Algorithm Scripting,</w:t>
-      </w:r>
-      <w:r>
-        <w:rPr>
-          <w:i/>
-          <w:sz w:val="16"/>
-          <w:szCs w:val="16"/>
-        </w:rPr>
-        <w:t xml:space="preserve"> built the following projects: Palindrome Checker, Roman Numeral Converter, Caesars Cipher, Telephone Number Validator, Cash Register.</w:t>
+        <w:t xml:space="preserve">Basic </w:t>
+      </w:r>
+      <w:proofErr w:type="spellStart"/>
+      <w:r>
+        <w:rPr>
+          <w:i/>
+          <w:sz w:val="16"/>
+          <w:szCs w:val="16"/>
+        </w:rPr>
+        <w:t>Javascript</w:t>
+      </w:r>
+      <w:proofErr w:type="spellEnd"/>
+      <w:r>
+        <w:rPr>
+          <w:i/>
+          <w:sz w:val="16"/>
+          <w:szCs w:val="16"/>
+        </w:rPr>
+        <w:t>, ES6, Regular Expressions, Debugging, Basic Data Structures, Basic Algorithm Scripting, Object Oriented Programming, Functional Programming, Intermediate Algorithm Scripting</w:t>
+      </w:r>
+      <w:r>
+        <w:rPr>
+          <w:i/>
+          <w:sz w:val="16"/>
+          <w:szCs w:val="16"/>
+        </w:rPr>
+        <w:t>.</w:t>
       </w:r>
     </w:p>
     <w:p>
@@ -568,23 +829,7 @@
           <w:szCs w:val="16"/>
           <w:u w:val="single"/>
         </w:rPr>
-        <w:t>Freecodecamp.org | Responsive Web Design Certification</w:t>
-      </w:r>
-      <w:r>
-        <w:rPr>
-          <w:sz w:val="16"/>
-          <w:szCs w:val="16"/>
-          <w:u w:val="single"/>
-        </w:rPr>
-        <w:t xml:space="preserve"> (300 hours)</w:t>
-      </w:r>
-      <w:r>
-        <w:rPr>
-          <w:sz w:val="16"/>
-          <w:szCs w:val="16"/>
-          <w:u w:val="single"/>
-        </w:rPr>
-        <w:t xml:space="preserve"> | August 2018</w:t>
+        <w:t>Freecodecamp.org | Responsive Web Design Certification (300 hours) | August 2018</w:t>
       </w:r>
     </w:p>
     <w:p>
@@ -602,15 +847,23 @@
           <w:sz w:val="16"/>
           <w:szCs w:val="16"/>
         </w:rPr>
-        <w:t>Basic HTML and HTML5, Basic CSS, Applied Visual Design, Applied Accessibility, Responsive Web Design Principles, CSS Flexbox, CSS Grid, buil</w:t>
-      </w:r>
-      <w:r>
-        <w:rPr>
-          <w:i/>
-          <w:sz w:val="16"/>
-          <w:szCs w:val="16"/>
-        </w:rPr>
-        <w:t xml:space="preserve">t the following projects: Tribute Page, Survey Form, Product Landing Page, Technical Documentation Page, Personal Portfolio Webpage. </w:t>
+        <w:t>Basic HTML and HTML5, Basic CSS, Applied Visual Design, Applied Accessibility, Responsive Web Design Principles, CSS Flexbox, CSS Grid</w:t>
+      </w:r>
+      <w:r>
+        <w:rPr>
+          <w:i/>
+          <w:sz w:val="16"/>
+          <w:szCs w:val="16"/>
+        </w:rPr>
+        <w:t>.</w:t>
+      </w:r>
+      <w:r>
+        <w:rPr>
+          <w:i/>
+          <w:sz w:val="16"/>
+          <w:szCs w:val="16"/>
+        </w:rPr>
+        <w:t xml:space="preserve"> </w:t>
       </w:r>
     </w:p>
     <w:p>
@@ -853,22 +1106,6 @@
                 <w:sz w:val="16"/>
                 <w:szCs w:val="16"/>
               </w:rPr>
-              <w:t>Ticketing Systems</w:t>
-            </w:r>
-          </w:p>
-          <w:p>
-            <w:pPr>
-              <w:ind w:left="0" w:firstLine="0"/>
-              <w:rPr>
-                <w:sz w:val="16"/>
-                <w:szCs w:val="16"/>
-              </w:rPr>
-            </w:pPr>
-            <w:r>
-              <w:rPr>
-                <w:sz w:val="16"/>
-                <w:szCs w:val="16"/>
-              </w:rPr>
               <w:t>System Documentation</w:t>
             </w:r>
           </w:p>
@@ -885,7 +1122,7 @@
                 <w:sz w:val="16"/>
                 <w:szCs w:val="16"/>
               </w:rPr>
-              <w:t>Help Desk Support</w:t>
+              <w:t>Networking</w:t>
             </w:r>
           </w:p>
         </w:tc>
@@ -930,8 +1167,10 @@
         <w:spacing w:after="10"/>
         <w:ind w:hanging="360"/>
         <w:rPr>
+          <w:rFonts w:asciiTheme="minorHAnsi" w:eastAsiaTheme="minorEastAsia" w:hAnsiTheme="minorHAnsi" w:cstheme="minorBidi"/>
           <w:b/>
           <w:bCs/>
+          <w:color w:val="000000" w:themeColor="text1"/>
           <w:sz w:val="16"/>
           <w:szCs w:val="16"/>
         </w:rPr>
@@ -943,42 +1182,145 @@
           <w:sz w:val="16"/>
           <w:szCs w:val="16"/>
         </w:rPr>
-        <w:t>Student/Freelancer | Freecodecamp.com</w:t>
+        <w:t>Software Engineer | React Consulting Services</w:t>
       </w:r>
     </w:p>
     <w:p>
       <w:pPr>
         <w:spacing w:after="10"/>
-        <w:ind w:left="360" w:firstLine="0"/>
-        <w:rPr>
-          <w:sz w:val="16"/>
-          <w:szCs w:val="16"/>
-        </w:rPr>
-      </w:pPr>
-      <w:r>
-        <w:rPr>
-          <w:sz w:val="16"/>
-          <w:szCs w:val="16"/>
-        </w:rPr>
-        <w:t>July</w:t>
-      </w:r>
-      <w:r>
-        <w:rPr>
-          <w:sz w:val="16"/>
-          <w:szCs w:val="16"/>
-        </w:rPr>
-        <w:t xml:space="preserve"> 2018 – </w:t>
-      </w:r>
-      <w:r>
-        <w:rPr>
-          <w:sz w:val="16"/>
-          <w:szCs w:val="16"/>
-        </w:rPr>
-        <w:t>Present</w:t>
+        <w:ind w:left="360"/>
+        <w:rPr>
+          <w:sz w:val="16"/>
+          <w:szCs w:val="16"/>
+        </w:rPr>
+      </w:pPr>
+      <w:r>
+        <w:rPr>
+          <w:sz w:val="16"/>
+          <w:szCs w:val="16"/>
+        </w:rPr>
+        <w:t>August 2019 – July 2020</w:t>
       </w:r>
     </w:p>
     <w:p>
       <w:pPr>
+        <w:spacing w:after="10"/>
+        <w:ind w:left="360"/>
+        <w:rPr>
+          <w:i/>
+          <w:iCs/>
+          <w:sz w:val="16"/>
+          <w:szCs w:val="16"/>
+        </w:rPr>
+      </w:pPr>
+      <w:r>
+        <w:rPr>
+          <w:i/>
+          <w:iCs/>
+          <w:sz w:val="16"/>
+          <w:szCs w:val="16"/>
+        </w:rPr>
+        <w:t xml:space="preserve">Worked on a financial trading platform for various clients around the United States with React Consulting Services. The primary technologies I worked with were </w:t>
+      </w:r>
+      <w:proofErr w:type="spellStart"/>
+      <w:r>
+        <w:rPr>
+          <w:i/>
+          <w:iCs/>
+          <w:sz w:val="16"/>
+          <w:szCs w:val="16"/>
+        </w:rPr>
+        <w:t>Javascript</w:t>
+      </w:r>
+      <w:proofErr w:type="spellEnd"/>
+      <w:r>
+        <w:rPr>
+          <w:i/>
+          <w:iCs/>
+          <w:sz w:val="16"/>
+          <w:szCs w:val="16"/>
+        </w:rPr>
+        <w:t xml:space="preserve">, React, Java, Maven, </w:t>
+      </w:r>
+      <w:proofErr w:type="gramStart"/>
+      <w:r>
+        <w:rPr>
+          <w:i/>
+          <w:iCs/>
+          <w:sz w:val="16"/>
+          <w:szCs w:val="16"/>
+        </w:rPr>
+        <w:t>Avro</w:t>
+      </w:r>
+      <w:proofErr w:type="gramEnd"/>
+      <w:r>
+        <w:rPr>
+          <w:i/>
+          <w:iCs/>
+          <w:sz w:val="16"/>
+          <w:szCs w:val="16"/>
+        </w:rPr>
+        <w:t xml:space="preserve"> and Kafka.</w:t>
+      </w:r>
+    </w:p>
+    <w:p>
+      <w:pPr>
+        <w:numPr>
+          <w:ilvl w:val="0"/>
+          <w:numId w:val="5"/>
+        </w:numPr>
+        <w:spacing w:after="10"/>
+        <w:ind w:hanging="360"/>
+        <w:rPr>
+          <w:b/>
+          <w:bCs/>
+          <w:sz w:val="16"/>
+          <w:szCs w:val="16"/>
+        </w:rPr>
+      </w:pPr>
+      <w:r>
+        <w:rPr>
+          <w:b/>
+          <w:bCs/>
+          <w:sz w:val="16"/>
+          <w:szCs w:val="16"/>
+        </w:rPr>
+        <w:t>Student/Freelancer | Freecodecamp.com</w:t>
+      </w:r>
+    </w:p>
+    <w:p>
+      <w:pPr>
+        <w:spacing w:after="10"/>
+        <w:ind w:left="360" w:firstLine="0"/>
+        <w:rPr>
+          <w:sz w:val="16"/>
+          <w:szCs w:val="16"/>
+        </w:rPr>
+      </w:pPr>
+      <w:r>
+        <w:rPr>
+          <w:sz w:val="16"/>
+          <w:szCs w:val="16"/>
+        </w:rPr>
+        <w:t>July</w:t>
+      </w:r>
+      <w:r>
+        <w:rPr>
+          <w:sz w:val="16"/>
+          <w:szCs w:val="16"/>
+        </w:rPr>
+        <w:t xml:space="preserve"> 2018 – </w:t>
+      </w:r>
+      <w:r>
+        <w:rPr>
+          <w:sz w:val="16"/>
+          <w:szCs w:val="16"/>
+        </w:rPr>
+        <w:t>Present</w:t>
+      </w:r>
+    </w:p>
+    <w:p>
+      <w:pPr>
         <w:spacing w:after="10" w:line="247" w:lineRule="auto"/>
         <w:ind w:left="360" w:firstLine="0"/>
         <w:rPr>
@@ -995,7 +1337,83 @@
           <w:sz w:val="16"/>
           <w:szCs w:val="16"/>
         </w:rPr>
-        <w:t xml:space="preserve">Designing, building and maintaining web applications with HTML, CSS, Javascript, React.js, and Node.js using object-oriented programming concepts. Also building and configuring Linux systems and performing Linux system administration tasks with Arch and Ubuntu. Currently looking for opportunities with potential clients/employers to utilize my skill set and work experience. Portfolio of current projects can be viewed at </w:t>
+        <w:t xml:space="preserve">Designing, </w:t>
+      </w:r>
+      <w:proofErr w:type="gramStart"/>
+      <w:r>
+        <w:rPr>
+          <w:i/>
+          <w:iCs/>
+          <w:sz w:val="16"/>
+          <w:szCs w:val="16"/>
+        </w:rPr>
+        <w:t>building</w:t>
+      </w:r>
+      <w:proofErr w:type="gramEnd"/>
+      <w:r>
+        <w:rPr>
+          <w:i/>
+          <w:iCs/>
+          <w:sz w:val="16"/>
+          <w:szCs w:val="16"/>
+        </w:rPr>
+        <w:t xml:space="preserve"> and maintaining web applications with HTML, CSS, </w:t>
+      </w:r>
+      <w:proofErr w:type="spellStart"/>
+      <w:r>
+        <w:rPr>
+          <w:i/>
+          <w:iCs/>
+          <w:sz w:val="16"/>
+          <w:szCs w:val="16"/>
+        </w:rPr>
+        <w:t>Javascript</w:t>
+      </w:r>
+      <w:proofErr w:type="spellEnd"/>
+      <w:r>
+        <w:rPr>
+          <w:i/>
+          <w:iCs/>
+          <w:sz w:val="16"/>
+          <w:szCs w:val="16"/>
+        </w:rPr>
+        <w:t xml:space="preserve">, React.js, </w:t>
+      </w:r>
+      <w:r>
+        <w:rPr>
+          <w:i/>
+          <w:iCs/>
+          <w:sz w:val="16"/>
+          <w:szCs w:val="16"/>
+        </w:rPr>
+        <w:t xml:space="preserve">Redux, </w:t>
+      </w:r>
+      <w:r>
+        <w:rPr>
+          <w:i/>
+          <w:iCs/>
+          <w:sz w:val="16"/>
+          <w:szCs w:val="16"/>
+        </w:rPr>
+        <w:t>and Node.js using object-oriented programming concepts. Also building and configuring Linux</w:t>
+      </w:r>
+      <w:r>
+        <w:rPr>
+          <w:i/>
+          <w:iCs/>
+          <w:sz w:val="16"/>
+          <w:szCs w:val="16"/>
+        </w:rPr>
+        <w:t xml:space="preserve"> based</w:t>
+      </w:r>
+      <w:r>
+        <w:rPr>
+          <w:i/>
+          <w:iCs/>
+          <w:sz w:val="16"/>
+          <w:szCs w:val="16"/>
+        </w:rPr>
+        <w:t xml:space="preserve"> systems. Currently looking for opportunities with potential clients/employers to utilize my skill set and work experience. Portfolio of current projects can be viewed at </w:t>
       </w:r>
       <w:hyperlink r:id="rId11">
         <w:r>
@@ -1030,6 +1448,7 @@
         <w:ind w:hanging="360"/>
         <w:rPr>
           <w:b/>
+          <w:bCs/>
           <w:sz w:val="16"/>
           <w:szCs w:val="16"/>
         </w:rPr>
@@ -1037,18 +1456,11 @@
       <w:r>
         <w:rPr>
           <w:b/>
-          <w:sz w:val="16"/>
-          <w:szCs w:val="16"/>
-        </w:rPr>
-        <w:t xml:space="preserve">Application Specialist | </w:t>
-      </w:r>
-      <w:r>
-        <w:rPr>
-          <w:b/>
-          <w:sz w:val="16"/>
-          <w:szCs w:val="16"/>
-        </w:rPr>
-        <w:t>Republic Services</w:t>
+          <w:bCs/>
+          <w:sz w:val="16"/>
+          <w:szCs w:val="16"/>
+        </w:rPr>
+        <w:t>Application Specialist | Republic Services</w:t>
       </w:r>
     </w:p>
     <w:p>
@@ -1196,7 +1608,39 @@
           <w:sz w:val="16"/>
           <w:szCs w:val="16"/>
         </w:rPr>
-        <w:t xml:space="preserve"> Helped build new routing solutions during company sponsored Hackathon using Python</w:t>
+        <w:t xml:space="preserve"> Helped build new</w:t>
+      </w:r>
+      <w:r>
+        <w:rPr>
+          <w:i/>
+          <w:sz w:val="16"/>
+          <w:szCs w:val="16"/>
+        </w:rPr>
+        <w:t xml:space="preserve"> truck</w:t>
+      </w:r>
+      <w:r>
+        <w:rPr>
+          <w:i/>
+          <w:sz w:val="16"/>
+          <w:szCs w:val="16"/>
+        </w:rPr>
+        <w:t xml:space="preserve"> routing solution </w:t>
+      </w:r>
+      <w:r>
+        <w:rPr>
+          <w:i/>
+          <w:sz w:val="16"/>
+          <w:szCs w:val="16"/>
+        </w:rPr>
+        <w:t>by participating in</w:t>
+      </w:r>
+      <w:r>
+        <w:rPr>
+          <w:i/>
+          <w:sz w:val="16"/>
+          <w:szCs w:val="16"/>
+        </w:rPr>
+        <w:t xml:space="preserve"> company sponsored Hackathon using Python</w:t>
       </w:r>
       <w:r>
         <w:rPr>
@@ -1217,6 +1661,7 @@
         <w:ind w:hanging="360"/>
         <w:rPr>
           <w:b/>
+          <w:bCs/>
           <w:sz w:val="16"/>
           <w:szCs w:val="16"/>
         </w:rPr>
@@ -1224,6 +1669,7 @@
       <w:r>
         <w:rPr>
           <w:b/>
+          <w:bCs/>
           <w:sz w:val="16"/>
           <w:szCs w:val="16"/>
         </w:rPr>
@@ -1367,8 +1813,18 @@
           <w:sz w:val="16"/>
           <w:szCs w:val="16"/>
         </w:rPr>
-        <w:t>, emergencies</w:t>
-      </w:r>
+        <w:t xml:space="preserve">, </w:t>
+      </w:r>
+      <w:proofErr w:type="gramStart"/>
+      <w:r>
+        <w:rPr>
+          <w:i/>
+          <w:sz w:val="16"/>
+          <w:szCs w:val="16"/>
+        </w:rPr>
+        <w:t>emergencies</w:t>
+      </w:r>
+      <w:proofErr w:type="gramEnd"/>
       <w:r>
         <w:rPr>
           <w:i/>
@@ -1447,71 +1903,33 @@
           <w:sz w:val="16"/>
           <w:szCs w:val="16"/>
         </w:rPr>
-        <w:t xml:space="preserve">Repaired Windows laptops, tablets and desktops for customers. </w:t>
-      </w:r>
-      <w:r>
-        <w:rPr>
-          <w:i/>
-          <w:sz w:val="16"/>
-          <w:szCs w:val="16"/>
-        </w:rPr>
-        <w:t xml:space="preserve">Helped </w:t>
-      </w:r>
-      <w:r>
-        <w:rPr>
-          <w:i/>
-          <w:sz w:val="16"/>
-          <w:szCs w:val="16"/>
-        </w:rPr>
-        <w:t>maintain</w:t>
-      </w:r>
-      <w:r>
-        <w:rPr>
-          <w:i/>
-          <w:sz w:val="16"/>
-          <w:szCs w:val="16"/>
-        </w:rPr>
-        <w:t xml:space="preserve"> internal </w:t>
-      </w:r>
-      <w:r>
-        <w:rPr>
-          <w:i/>
-          <w:sz w:val="16"/>
-          <w:szCs w:val="16"/>
-        </w:rPr>
-        <w:t>web</w:t>
-      </w:r>
-      <w:r>
-        <w:rPr>
-          <w:i/>
-          <w:sz w:val="16"/>
-          <w:szCs w:val="16"/>
-        </w:rPr>
-        <w:t>site</w:t>
-      </w:r>
-      <w:r>
-        <w:rPr>
-          <w:i/>
-          <w:sz w:val="16"/>
-          <w:szCs w:val="16"/>
-        </w:rPr>
-        <w:t xml:space="preserve"> for security camera feeds</w:t>
-      </w:r>
-      <w:r>
-        <w:rPr>
-          <w:i/>
-          <w:sz w:val="16"/>
-          <w:szCs w:val="16"/>
-        </w:rPr>
-        <w:t xml:space="preserve"> on Linux server</w:t>
-      </w:r>
-      <w:r>
-        <w:rPr>
-          <w:i/>
-          <w:sz w:val="16"/>
-          <w:szCs w:val="16"/>
-        </w:rPr>
-        <w:t xml:space="preserve"> using HTML.</w:t>
+        <w:t xml:space="preserve">Repaired Windows laptops, </w:t>
+      </w:r>
+      <w:proofErr w:type="gramStart"/>
+      <w:r>
+        <w:rPr>
+          <w:i/>
+          <w:sz w:val="16"/>
+          <w:szCs w:val="16"/>
+        </w:rPr>
+        <w:t>tablets</w:t>
+      </w:r>
+      <w:proofErr w:type="gramEnd"/>
+      <w:r>
+        <w:rPr>
+          <w:i/>
+          <w:sz w:val="16"/>
+          <w:szCs w:val="16"/>
+        </w:rPr>
+        <w:t xml:space="preserve"> and desktops for customers.</w:t>
+      </w:r>
+      <w:r>
+        <w:rPr>
+          <w:i/>
+          <w:sz w:val="16"/>
+          <w:szCs w:val="16"/>
+        </w:rPr>
+        <w:t xml:space="preserve"> Created, updated technical documentation and procedures.</w:t>
       </w:r>
     </w:p>
     <w:p>
@@ -1524,6 +1942,7 @@
         <w:ind w:hanging="360"/>
         <w:rPr>
           <w:b/>
+          <w:bCs/>
           <w:sz w:val="16"/>
           <w:szCs w:val="16"/>
         </w:rPr>
@@ -1531,26 +1950,11 @@
       <w:r>
         <w:rPr>
           <w:b/>
-          <w:sz w:val="16"/>
-          <w:szCs w:val="16"/>
-        </w:rPr>
-        <w:t xml:space="preserve">Helpdesk Technician | Adams </w:t>
-      </w:r>
-      <w:r>
-        <w:rPr>
-          <w:b/>
-          <w:sz w:val="16"/>
-          <w:szCs w:val="16"/>
-        </w:rPr>
-        <w:t>Communication</w:t>
-      </w:r>
-      <w:r>
-        <w:rPr>
-          <w:b/>
-          <w:sz w:val="16"/>
-          <w:szCs w:val="16"/>
-        </w:rPr>
-        <w:t>, Engineering and Technology (ACET)</w:t>
+          <w:bCs/>
+          <w:sz w:val="16"/>
+          <w:szCs w:val="16"/>
+        </w:rPr>
+        <w:t>Helpdesk Technician | Adams Communication, Engineering and Technology (ACET)</w:t>
       </w:r>
     </w:p>
     <w:p>
@@ -1583,275 +1987,79 @@
       <w:r>
         <w:rPr>
           <w:i/>
-          <w:sz w:val="16"/>
-          <w:szCs w:val="16"/>
-        </w:rPr>
-        <w:t>S</w:t>
-      </w:r>
-      <w:r>
-        <w:rPr>
-          <w:i/>
-          <w:sz w:val="16"/>
-          <w:szCs w:val="16"/>
-        </w:rPr>
-        <w:t xml:space="preserve">upported internal end </w:t>
-      </w:r>
-      <w:r>
-        <w:rPr>
-          <w:i/>
-          <w:sz w:val="16"/>
-          <w:szCs w:val="16"/>
-        </w:rPr>
-        <w:t xml:space="preserve">users for </w:t>
-      </w:r>
-      <w:r>
-        <w:rPr>
-          <w:i/>
-          <w:sz w:val="16"/>
-          <w:szCs w:val="16"/>
-        </w:rPr>
-        <w:t>the Veteran’s Administration by solving Tier 1 technical issues.</w:t>
-      </w:r>
-      <w:r>
-        <w:rPr>
-          <w:i/>
-          <w:sz w:val="16"/>
-          <w:szCs w:val="16"/>
-        </w:rPr>
-        <w:t xml:space="preserve"> </w:t>
-      </w:r>
-      <w:r>
-        <w:rPr>
-          <w:i/>
-          <w:sz w:val="16"/>
-          <w:szCs w:val="16"/>
-        </w:rPr>
-        <w:t>Assisted users with password resets, reboots,</w:t>
-      </w:r>
-      <w:r>
-        <w:rPr>
-          <w:i/>
-          <w:sz w:val="16"/>
-          <w:szCs w:val="16"/>
-        </w:rPr>
-        <w:t xml:space="preserve"> Tier 1 troubleshooting</w:t>
-      </w:r>
-      <w:r>
-        <w:rPr>
-          <w:i/>
-          <w:sz w:val="16"/>
-          <w:szCs w:val="16"/>
-        </w:rPr>
-        <w:t xml:space="preserve"> and submitting tickets for Tier 2 helpdesk.</w:t>
+          <w:iCs/>
+          <w:sz w:val="16"/>
+          <w:szCs w:val="16"/>
+        </w:rPr>
+        <w:t>Supported internal end users for the Veteran’s Administration by solving Tier 1 technical issues. Assisted users with password resets, reboots, general computer usage advice, and submitting tickets for Tier 2 helpdesk.</w:t>
       </w:r>
     </w:p>
     <w:p>
       <w:pPr>
-        <w:numPr>
-          <w:ilvl w:val="0"/>
-          <w:numId w:val="5"/>
-        </w:numPr>
-        <w:spacing w:after="10"/>
-        <w:ind w:hanging="360"/>
-        <w:rPr>
-          <w:b/>
-          <w:sz w:val="16"/>
-          <w:szCs w:val="16"/>
-        </w:rPr>
-      </w:pPr>
-      <w:r>
-        <w:rPr>
-          <w:b/>
-          <w:sz w:val="16"/>
-          <w:szCs w:val="16"/>
-        </w:rPr>
-        <w:t>Infantry | U.S. Army</w:t>
-      </w:r>
+        <w:spacing w:after="18"/>
+        <w:ind w:left="0" w:firstLine="0"/>
+        <w:rPr>
+          <w:i/>
+          <w:sz w:val="16"/>
+          <w:szCs w:val="16"/>
+        </w:rPr>
+      </w:pPr>
     </w:p>
     <w:p>
       <w:pPr>
-        <w:spacing w:after="10"/>
-        <w:ind w:left="360" w:firstLine="0"/>
-        <w:rPr>
-          <w:sz w:val="16"/>
-          <w:szCs w:val="16"/>
-        </w:rPr>
-      </w:pPr>
-      <w:r>
-        <w:rPr>
-          <w:sz w:val="16"/>
-          <w:szCs w:val="16"/>
-        </w:rPr>
-        <w:t>March 2008 – June 2011</w:t>
-      </w:r>
-    </w:p>
-    <w:p>
-      <w:pPr>
-        <w:spacing w:after="10"/>
-        <w:ind w:left="360" w:firstLine="0"/>
-        <w:rPr>
-          <w:i/>
-          <w:sz w:val="16"/>
-          <w:szCs w:val="16"/>
-        </w:rPr>
-      </w:pPr>
-      <w:r>
-        <w:rPr>
-          <w:i/>
-          <w:sz w:val="16"/>
-          <w:szCs w:val="16"/>
-        </w:rPr>
-        <w:t xml:space="preserve">Served as </w:t>
-      </w:r>
-      <w:r>
-        <w:rPr>
-          <w:i/>
-          <w:sz w:val="16"/>
-          <w:szCs w:val="16"/>
-        </w:rPr>
-        <w:t xml:space="preserve">an </w:t>
-      </w:r>
-      <w:r>
-        <w:rPr>
-          <w:i/>
-          <w:sz w:val="16"/>
-          <w:szCs w:val="16"/>
-        </w:rPr>
-        <w:t>I</w:t>
-      </w:r>
-      <w:r>
-        <w:rPr>
-          <w:i/>
-          <w:sz w:val="16"/>
-          <w:szCs w:val="16"/>
-        </w:rPr>
-        <w:t xml:space="preserve">nfantryman in </w:t>
-      </w:r>
-      <w:r>
-        <w:rPr>
-          <w:i/>
-          <w:sz w:val="16"/>
-          <w:szCs w:val="16"/>
-        </w:rPr>
-        <w:t xml:space="preserve">the </w:t>
-      </w:r>
-      <w:r>
-        <w:rPr>
-          <w:i/>
-          <w:sz w:val="16"/>
-          <w:szCs w:val="16"/>
-        </w:rPr>
-        <w:t xml:space="preserve">U.S. Army at Joint Base Lewis-McChord </w:t>
-      </w:r>
-      <w:r>
-        <w:rPr>
-          <w:i/>
-          <w:sz w:val="16"/>
-          <w:szCs w:val="16"/>
-        </w:rPr>
-        <w:t>in Tacoma, Washington. Deployed in support of Operation Iraqi Freedom from September 2009 to September 2010.</w:t>
-      </w:r>
-    </w:p>
-    <w:p>
-      <w:pPr>
-        <w:spacing w:after="18"/>
         <w:ind w:left="0" w:firstLine="0"/>
         <w:rPr>
-          <w:i/>
-          <w:sz w:val="16"/>
-          <w:szCs w:val="16"/>
-        </w:rPr>
-      </w:pPr>
-    </w:p>
-    <w:p>
-      <w:pPr>
-        <w:ind w:left="0" w:firstLine="0"/>
+          <w:sz w:val="16"/>
+          <w:szCs w:val="16"/>
+        </w:rPr>
+      </w:pPr>
+      <w:r>
         <w:rPr>
           <w:b/>
-          <w:sz w:val="16"/>
-          <w:szCs w:val="16"/>
-        </w:rPr>
-      </w:pPr>
-      <w:r>
-        <w:rPr>
-          <w:b/>
-          <w:sz w:val="16"/>
-          <w:szCs w:val="16"/>
-        </w:rPr>
-        <w:t>Technology Summary:</w:t>
-      </w:r>
-      <w:r>
-        <w:rPr>
-          <w:b/>
+          <w:bCs/>
+          <w:sz w:val="16"/>
+          <w:szCs w:val="16"/>
+        </w:rPr>
+        <w:t xml:space="preserve">Technology Summary: </w:t>
+      </w:r>
+      <w:r>
+        <w:rPr>
+          <w:sz w:val="16"/>
+          <w:szCs w:val="16"/>
+        </w:rPr>
+        <w:t xml:space="preserve">Java; Linux; Avro; Maven; Kafka; </w:t>
+      </w:r>
+      <w:proofErr w:type="spellStart"/>
+      <w:r>
+        <w:rPr>
+          <w:sz w:val="16"/>
+          <w:szCs w:val="16"/>
+        </w:rPr>
+        <w:t>Javascript</w:t>
+      </w:r>
+      <w:proofErr w:type="spellEnd"/>
+      <w:r>
+        <w:rPr>
+          <w:sz w:val="16"/>
+          <w:szCs w:val="16"/>
+        </w:rPr>
+        <w:t xml:space="preserve">; Nodejs; React.js; </w:t>
+      </w:r>
+      <w:proofErr w:type="gramStart"/>
+      <w:r>
+        <w:rPr>
+          <w:sz w:val="16"/>
+          <w:szCs w:val="16"/>
+        </w:rPr>
+        <w:t>Redux;</w:t>
+      </w:r>
+      <w:proofErr w:type="gramEnd"/>
+      <w:r>
+        <w:rPr>
           <w:sz w:val="16"/>
           <w:szCs w:val="16"/>
         </w:rPr>
         <w:t xml:space="preserve"> </w:t>
-      </w:r>
-      <w:r>
-        <w:rPr>
-          <w:sz w:val="16"/>
-          <w:szCs w:val="16"/>
-        </w:rPr>
-        <w:t xml:space="preserve">HTML; CSS; Javascript; </w:t>
-      </w:r>
-      <w:r>
-        <w:rPr>
-          <w:sz w:val="16"/>
-          <w:szCs w:val="16"/>
-        </w:rPr>
-        <w:t xml:space="preserve">Nodejs; </w:t>
-      </w:r>
-      <w:r>
-        <w:rPr>
-          <w:sz w:val="16"/>
-          <w:szCs w:val="16"/>
-        </w:rPr>
-        <w:t xml:space="preserve">React.js; </w:t>
-      </w:r>
-      <w:r>
-        <w:rPr>
-          <w:sz w:val="16"/>
-          <w:szCs w:val="16"/>
-        </w:rPr>
-        <w:t xml:space="preserve">Node.js; </w:t>
-      </w:r>
-      <w:r>
-        <w:rPr>
-          <w:sz w:val="16"/>
-          <w:szCs w:val="16"/>
-        </w:rPr>
-        <w:t xml:space="preserve">Python; </w:t>
-      </w:r>
-      <w:bookmarkStart w:id="0" w:name="_GoBack"/>
-      <w:bookmarkEnd w:id="0"/>
-      <w:r>
-        <w:rPr>
-          <w:sz w:val="16"/>
-          <w:szCs w:val="16"/>
-        </w:rPr>
-        <w:t xml:space="preserve">Java; C++; </w:t>
-      </w:r>
-      <w:r>
-        <w:rPr>
-          <w:sz w:val="16"/>
-          <w:szCs w:val="16"/>
-        </w:rPr>
-        <w:t xml:space="preserve">SQL; </w:t>
-      </w:r>
-      <w:r>
-        <w:rPr>
-          <w:sz w:val="16"/>
-          <w:szCs w:val="16"/>
-        </w:rPr>
-        <w:t xml:space="preserve">Git; </w:t>
-      </w:r>
-      <w:r>
-        <w:rPr>
-          <w:sz w:val="16"/>
-          <w:szCs w:val="16"/>
-        </w:rPr>
-        <w:t>Windows; MacOS; Linux</w:t>
       </w:r>
     </w:p>
     <w:sectPr>
@@ -1866,7 +2074,7 @@
 </file>
 
 <file path=word/endnotes.xml><?xml version="1.0" encoding="utf-8"?>
-<w:endnotes xmlns:wpc="http://schemas.microsoft.com/office/word/2010/wordprocessingCanvas" xmlns:cx="http://schemas.microsoft.com/office/drawing/2014/chartex" xmlns:cx1="http://schemas.microsoft.com/office/drawing/2015/9/8/chartex" xmlns:cx2="http://schemas.microsoft.com/office/drawing/2015/10/21/chartex" xmlns:cx3="http://schemas.microsoft.com/office/drawing/2016/5/9/chartex" xmlns:cx4="http://schemas.microsoft.com/office/drawing/2016/5/10/chartex" xmlns:cx5="http://schemas.microsoft.com/office/drawing/2016/5/11/chartex" xmlns:cx6="http://schemas.microsoft.com/office/drawing/2016/5/12/chartex" xmlns:cx7="http://schemas.microsoft.com/office/drawing/2016/5/13/chartex" xmlns:cx8="http://schemas.microsoft.com/office/drawing/2016/5/14/chartex" xmlns:mc="http://schemas.openxmlformats.org/markup-compatibility/2006" xmlns:aink="http://schemas.microsoft.com/office/drawing/2016/ink" xmlns:am3d="http://schemas.microsoft.com/office/drawing/2017/model3d" xmlns:o="urn:schemas-microsoft-com:office:office" xmlns:r="http://schemas.openxmlformats.org/officeDocument/2006/relationships" xmlns:m="http://schemas.openxmlformats.org/officeDocument/2006/math" xmlns:v="urn:schemas-microsoft-com:vml" xmlns:wp14="http://schemas.microsoft.com/office/word/2010/wordprocessingDrawing" xmlns:wp="http://schemas.openxmlformats.org/drawingml/2006/wordprocessingDrawing" xmlns:w10="urn:schemas-microsoft-com:office:word" xmlns:w="http://schemas.openxmlformats.org/wordprocessingml/2006/main" xmlns:w14="http://schemas.microsoft.com/office/word/2010/wordml" xmlns:w15="http://schemas.microsoft.com/office/word/2012/wordml" xmlns:w16cid="http://schemas.microsoft.com/office/word/2016/wordml/cid" xmlns:w16se="http://schemas.microsoft.com/office/word/2015/wordml/symex" xmlns:wpg="http://schemas.microsoft.com/office/word/2010/wordprocessingGroup" xmlns:wpi="http://schemas.microsoft.com/office/word/2010/wordprocessingInk" xmlns:wne="http://schemas.microsoft.com/office/word/2006/wordml" xmlns:wps="http://schemas.microsoft.com/office/word/2010/wordprocessingShape" mc:Ignorable="w14 w15 w16se w16cid wp14">
+<w:endnotes xmlns:wpc="http://schemas.microsoft.com/office/word/2010/wordprocessingCanvas" xmlns:cx="http://schemas.microsoft.com/office/drawing/2014/chartex" xmlns:cx1="http://schemas.microsoft.com/office/drawing/2015/9/8/chartex" xmlns:cx2="http://schemas.microsoft.com/office/drawing/2015/10/21/chartex" xmlns:cx3="http://schemas.microsoft.com/office/drawing/2016/5/9/chartex" xmlns:cx4="http://schemas.microsoft.com/office/drawing/2016/5/10/chartex" xmlns:cx5="http://schemas.microsoft.com/office/drawing/2016/5/11/chartex" xmlns:cx6="http://schemas.microsoft.com/office/drawing/2016/5/12/chartex" xmlns:cx7="http://schemas.microsoft.com/office/drawing/2016/5/13/chartex" xmlns:cx8="http://schemas.microsoft.com/office/drawing/2016/5/14/chartex" xmlns:mc="http://schemas.openxmlformats.org/markup-compatibility/2006" xmlns:aink="http://schemas.microsoft.com/office/drawing/2016/ink" xmlns:am3d="http://schemas.microsoft.com/office/drawing/2017/model3d" xmlns:o="urn:schemas-microsoft-com:office:office" xmlns:r="http://schemas.openxmlformats.org/officeDocument/2006/relationships" xmlns:m="http://schemas.openxmlformats.org/officeDocument/2006/math" xmlns:v="urn:schemas-microsoft-com:vml" xmlns:wp14="http://schemas.microsoft.com/office/word/2010/wordprocessingDrawing" xmlns:wp="http://schemas.openxmlformats.org/drawingml/2006/wordprocessingDrawing" xmlns:w10="urn:schemas-microsoft-com:office:word" xmlns:w="http://schemas.openxmlformats.org/wordprocessingml/2006/main" xmlns:w14="http://schemas.microsoft.com/office/word/2010/wordml" xmlns:w15="http://schemas.microsoft.com/office/word/2012/wordml" xmlns:w16cex="http://schemas.microsoft.com/office/word/2018/wordml/cex" xmlns:w16cid="http://schemas.microsoft.com/office/word/2016/wordml/cid" xmlns:w16="http://schemas.microsoft.com/office/word/2018/wordml" xmlns:w16se="http://schemas.microsoft.com/office/word/2015/wordml/symex" xmlns:wpg="http://schemas.microsoft.com/office/word/2010/wordprocessingGroup" xmlns:wpi="http://schemas.microsoft.com/office/word/2010/wordprocessingInk" xmlns:wne="http://schemas.microsoft.com/office/word/2006/wordml" xmlns:wps="http://schemas.microsoft.com/office/word/2010/wordprocessingShape" mc:Ignorable="w14 w15 w16se w16cid w16 w16cex wp14">
   <w:endnote w:type="separator" w:id="-1">
     <w:p>
       <w:pPr>
@@ -1898,7 +2106,7 @@
 </file>
 
 <file path=word/footer1.xml><?xml version="1.0" encoding="utf-8"?>
-<w:ftr xmlns:wpc="http://schemas.microsoft.com/office/word/2010/wordprocessingCanvas" xmlns:cx="http://schemas.microsoft.com/office/drawing/2014/chartex" xmlns:cx1="http://schemas.microsoft.com/office/drawing/2015/9/8/chartex" xmlns:cx2="http://schemas.microsoft.com/office/drawing/2015/10/21/chartex" xmlns:cx3="http://schemas.microsoft.com/office/drawing/2016/5/9/chartex" xmlns:cx4="http://schemas.microsoft.com/office/drawing/2016/5/10/chartex" xmlns:cx5="http://schemas.microsoft.com/office/drawing/2016/5/11/chartex" xmlns:cx6="http://schemas.microsoft.com/office/drawing/2016/5/12/chartex" xmlns:cx7="http://schemas.microsoft.com/office/drawing/2016/5/13/chartex" xmlns:cx8="http://schemas.microsoft.com/office/drawing/2016/5/14/chartex" xmlns:mc="http://schemas.openxmlformats.org/markup-compatibility/2006" xmlns:aink="http://schemas.microsoft.com/office/drawing/2016/ink" xmlns:am3d="http://schemas.microsoft.com/office/drawing/2017/model3d" xmlns:o="urn:schemas-microsoft-com:office:office" xmlns:r="http://schemas.openxmlformats.org/officeDocument/2006/relationships" xmlns:m="http://schemas.openxmlformats.org/officeDocument/2006/math" xmlns:v="urn:schemas-microsoft-com:vml" xmlns:wp14="http://schemas.microsoft.com/office/word/2010/wordprocessingDrawing" xmlns:wp="http://schemas.openxmlformats.org/drawingml/2006/wordprocessingDrawing" xmlns:w10="urn:schemas-microsoft-com:office:word" xmlns:w="http://schemas.openxmlformats.org/wordprocessingml/2006/main" xmlns:w14="http://schemas.microsoft.com/office/word/2010/wordml" xmlns:w15="http://schemas.microsoft.com/office/word/2012/wordml" xmlns:w16cid="http://schemas.microsoft.com/office/word/2016/wordml/cid" xmlns:w16se="http://schemas.microsoft.com/office/word/2015/wordml/symex" xmlns:wpg="http://schemas.microsoft.com/office/word/2010/wordprocessingGroup" xmlns:wpi="http://schemas.microsoft.com/office/word/2010/wordprocessingInk" xmlns:wne="http://schemas.microsoft.com/office/word/2006/wordml" xmlns:wps="http://schemas.microsoft.com/office/word/2010/wordprocessingShape" mc:Ignorable="w14 w15 w16se w16cid wp14">
+<w:ftr xmlns:wpc="http://schemas.microsoft.com/office/word/2010/wordprocessingCanvas" xmlns:cx="http://schemas.microsoft.com/office/drawing/2014/chartex" xmlns:cx1="http://schemas.microsoft.com/office/drawing/2015/9/8/chartex" xmlns:cx2="http://schemas.microsoft.com/office/drawing/2015/10/21/chartex" xmlns:cx3="http://schemas.microsoft.com/office/drawing/2016/5/9/chartex" xmlns:cx4="http://schemas.microsoft.com/office/drawing/2016/5/10/chartex" xmlns:cx5="http://schemas.microsoft.com/office/drawing/2016/5/11/chartex" xmlns:cx6="http://schemas.microsoft.com/office/drawing/2016/5/12/chartex" xmlns:cx7="http://schemas.microsoft.com/office/drawing/2016/5/13/chartex" xmlns:cx8="http://schemas.microsoft.com/office/drawing/2016/5/14/chartex" xmlns:mc="http://schemas.openxmlformats.org/markup-compatibility/2006" xmlns:aink="http://schemas.microsoft.com/office/drawing/2016/ink" xmlns:am3d="http://schemas.microsoft.com/office/drawing/2017/model3d" xmlns:o="urn:schemas-microsoft-com:office:office" xmlns:r="http://schemas.openxmlformats.org/officeDocument/2006/relationships" xmlns:m="http://schemas.openxmlformats.org/officeDocument/2006/math" xmlns:v="urn:schemas-microsoft-com:vml" xmlns:wp14="http://schemas.microsoft.com/office/word/2010/wordprocessingDrawing" xmlns:wp="http://schemas.openxmlformats.org/drawingml/2006/wordprocessingDrawing" xmlns:w10="urn:schemas-microsoft-com:office:word" xmlns:w="http://schemas.openxmlformats.org/wordprocessingml/2006/main" xmlns:w14="http://schemas.microsoft.com/office/word/2010/wordml" xmlns:w15="http://schemas.microsoft.com/office/word/2012/wordml" xmlns:w16cex="http://schemas.microsoft.com/office/word/2018/wordml/cex" xmlns:w16cid="http://schemas.microsoft.com/office/word/2016/wordml/cid" xmlns:w16="http://schemas.microsoft.com/office/word/2018/wordml" xmlns:w16se="http://schemas.microsoft.com/office/word/2015/wordml/symex" xmlns:wpg="http://schemas.microsoft.com/office/word/2010/wordprocessingGroup" xmlns:wpi="http://schemas.microsoft.com/office/word/2010/wordprocessingInk" xmlns:wne="http://schemas.microsoft.com/office/word/2006/wordml" xmlns:wps="http://schemas.microsoft.com/office/word/2010/wordprocessingShape" mc:Ignorable="w14 w15 w16se w16cid w16 w16cex wp14">
   <w:tbl>
     <w:tblPr>
       <w:tblW w:w="0" w:type="auto"/>
@@ -1955,7 +2163,7 @@
 </file>
 
 <file path=word/footnotes.xml><?xml version="1.0" encoding="utf-8"?>
-<w:footnotes xmlns:wpc="http://schemas.microsoft.com/office/word/2010/wordprocessingCanvas" xmlns:cx="http://schemas.microsoft.com/office/drawing/2014/chartex" xmlns:cx1="http://schemas.microsoft.com/office/drawing/2015/9/8/chartex" xmlns:cx2="http://schemas.microsoft.com/office/drawing/2015/10/21/chartex" xmlns:cx3="http://schemas.microsoft.com/office/drawing/2016/5/9/chartex" xmlns:cx4="http://schemas.microsoft.com/office/drawing/2016/5/10/chartex" xmlns:cx5="http://schemas.microsoft.com/office/drawing/2016/5/11/chartex" xmlns:cx6="http://schemas.microsoft.com/office/drawing/2016/5/12/chartex" xmlns:cx7="http://schemas.microsoft.com/office/drawing/2016/5/13/chartex" xmlns:cx8="http://schemas.microsoft.com/office/drawing/2016/5/14/chartex" xmlns:mc="http://schemas.openxmlformats.org/markup-compatibility/2006" xmlns:aink="http://schemas.microsoft.com/office/drawing/2016/ink" xmlns:am3d="http://schemas.microsoft.com/office/drawing/2017/model3d" xmlns:o="urn:schemas-microsoft-com:office:office" xmlns:r="http://schemas.openxmlformats.org/officeDocument/2006/relationships" xmlns:m="http://schemas.openxmlformats.org/officeDocument/2006/math" xmlns:v="urn:schemas-microsoft-com:vml" xmlns:wp14="http://schemas.microsoft.com/office/word/2010/wordprocessingDrawing" xmlns:wp="http://schemas.openxmlformats.org/drawingml/2006/wordprocessingDrawing" xmlns:w10="urn:schemas-microsoft-com:office:word" xmlns:w="http://schemas.openxmlformats.org/wordprocessingml/2006/main" xmlns:w14="http://schemas.microsoft.com/office/word/2010/wordml" xmlns:w15="http://schemas.microsoft.com/office/word/2012/wordml" xmlns:w16cid="http://schemas.microsoft.com/office/word/2016/wordml/cid" xmlns:w16se="http://schemas.microsoft.com/office/word/2015/wordml/symex" xmlns:wpg="http://schemas.microsoft.com/office/word/2010/wordprocessingGroup" xmlns:wpi="http://schemas.microsoft.com/office/word/2010/wordprocessingInk" xmlns:wne="http://schemas.microsoft.com/office/word/2006/wordml" xmlns:wps="http://schemas.microsoft.com/office/word/2010/wordprocessingShape" mc:Ignorable="w14 w15 w16se w16cid wp14">
+<w:footnotes xmlns:wpc="http://schemas.microsoft.com/office/word/2010/wordprocessingCanvas" xmlns:cx="http://schemas.microsoft.com/office/drawing/2014/chartex" xmlns:cx1="http://schemas.microsoft.com/office/drawing/2015/9/8/chartex" xmlns:cx2="http://schemas.microsoft.com/office/drawing/2015/10/21/chartex" xmlns:cx3="http://schemas.microsoft.com/office/drawing/2016/5/9/chartex" xmlns:cx4="http://schemas.microsoft.com/office/drawing/2016/5/10/chartex" xmlns:cx5="http://schemas.microsoft.com/office/drawing/2016/5/11/chartex" xmlns:cx6="http://schemas.microsoft.com/office/drawing/2016/5/12/chartex" xmlns:cx7="http://schemas.microsoft.com/office/drawing/2016/5/13/chartex" xmlns:cx8="http://schemas.microsoft.com/office/drawing/2016/5/14/chartex" xmlns:mc="http://schemas.openxmlformats.org/markup-compatibility/2006" xmlns:aink="http://schemas.microsoft.com/office/drawing/2016/ink" xmlns:am3d="http://schemas.microsoft.com/office/drawing/2017/model3d" xmlns:o="urn:schemas-microsoft-com:office:office" xmlns:r="http://schemas.openxmlformats.org/officeDocument/2006/relationships" xmlns:m="http://schemas.openxmlformats.org/officeDocument/2006/math" xmlns:v="urn:schemas-microsoft-com:vml" xmlns:wp14="http://schemas.microsoft.com/office/word/2010/wordprocessingDrawing" xmlns:wp="http://schemas.openxmlformats.org/drawingml/2006/wordprocessingDrawing" xmlns:w10="urn:schemas-microsoft-com:office:word" xmlns:w="http://schemas.openxmlformats.org/wordprocessingml/2006/main" xmlns:w14="http://schemas.microsoft.com/office/word/2010/wordml" xmlns:w15="http://schemas.microsoft.com/office/word/2012/wordml" xmlns:w16cex="http://schemas.microsoft.com/office/word/2018/wordml/cex" xmlns:w16cid="http://schemas.microsoft.com/office/word/2016/wordml/cid" xmlns:w16="http://schemas.microsoft.com/office/word/2018/wordml" xmlns:w16se="http://schemas.microsoft.com/office/word/2015/wordml/symex" xmlns:wpg="http://schemas.microsoft.com/office/word/2010/wordprocessingGroup" xmlns:wpi="http://schemas.microsoft.com/office/word/2010/wordprocessingInk" xmlns:wne="http://schemas.microsoft.com/office/word/2006/wordml" xmlns:wps="http://schemas.microsoft.com/office/word/2010/wordprocessingShape" mc:Ignorable="w14 w15 w16se w16cid w16 w16cex wp14">
   <w:footnote w:type="separator" w:id="-1">
     <w:p>
       <w:pPr>
@@ -1987,7 +2195,7 @@
 </file>
 
 <file path=word/header1.xml><?xml version="1.0" encoding="utf-8"?>
-<w:hdr xmlns:wpc="http://schemas.microsoft.com/office/word/2010/wordprocessingCanvas" xmlns:cx="http://schemas.microsoft.com/office/drawing/2014/chartex" xmlns:cx1="http://schemas.microsoft.com/office/drawing/2015/9/8/chartex" xmlns:cx2="http://schemas.microsoft.com/office/drawing/2015/10/21/chartex" xmlns:cx3="http://schemas.microsoft.com/office/drawing/2016/5/9/chartex" xmlns:cx4="http://schemas.microsoft.com/office/drawing/2016/5/10/chartex" xmlns:cx5="http://schemas.microsoft.com/office/drawing/2016/5/11/chartex" xmlns:cx6="http://schemas.microsoft.com/office/drawing/2016/5/12/chartex" xmlns:cx7="http://schemas.microsoft.com/office/drawing/2016/5/13/chartex" xmlns:cx8="http://schemas.microsoft.com/office/drawing/2016/5/14/chartex" xmlns:mc="http://schemas.openxmlformats.org/markup-compatibility/2006" xmlns:aink="http://schemas.microsoft.com/office/drawing/2016/ink" xmlns:am3d="http://schemas.microsoft.com/office/drawing/2017/model3d" xmlns:o="urn:schemas-microsoft-com:office:office" xmlns:r="http://schemas.openxmlformats.org/officeDocument/2006/relationships" xmlns:m="http://schemas.openxmlformats.org/officeDocument/2006/math" xmlns:v="urn:schemas-microsoft-com:vml" xmlns:wp14="http://schemas.microsoft.com/office/word/2010/wordprocessingDrawing" xmlns:wp="http://schemas.openxmlformats.org/drawingml/2006/wordprocessingDrawing" xmlns:w10="urn:schemas-microsoft-com:office:word" xmlns:w="http://schemas.openxmlformats.org/wordprocessingml/2006/main" xmlns:w14="http://schemas.microsoft.com/office/word/2010/wordml" xmlns:w15="http://schemas.microsoft.com/office/word/2012/wordml" xmlns:w16cid="http://schemas.microsoft.com/office/word/2016/wordml/cid" xmlns:w16se="http://schemas.microsoft.com/office/word/2015/wordml/symex" xmlns:wpg="http://schemas.microsoft.com/office/word/2010/wordprocessingGroup" xmlns:wpi="http://schemas.microsoft.com/office/word/2010/wordprocessingInk" xmlns:wne="http://schemas.microsoft.com/office/word/2006/wordml" xmlns:wps="http://schemas.microsoft.com/office/word/2010/wordprocessingShape" mc:Ignorable="w14 w15 w16se w16cid wp14">
+<w:hdr xmlns:wpc="http://schemas.microsoft.com/office/word/2010/wordprocessingCanvas" xmlns:cx="http://schemas.microsoft.com/office/drawing/2014/chartex" xmlns:cx1="http://schemas.microsoft.com/office/drawing/2015/9/8/chartex" xmlns:cx2="http://schemas.microsoft.com/office/drawing/2015/10/21/chartex" xmlns:cx3="http://schemas.microsoft.com/office/drawing/2016/5/9/chartex" xmlns:cx4="http://schemas.microsoft.com/office/drawing/2016/5/10/chartex" xmlns:cx5="http://schemas.microsoft.com/office/drawing/2016/5/11/chartex" xmlns:cx6="http://schemas.microsoft.com/office/drawing/2016/5/12/chartex" xmlns:cx7="http://schemas.microsoft.com/office/drawing/2016/5/13/chartex" xmlns:cx8="http://schemas.microsoft.com/office/drawing/2016/5/14/chartex" xmlns:mc="http://schemas.openxmlformats.org/markup-compatibility/2006" xmlns:aink="http://schemas.microsoft.com/office/drawing/2016/ink" xmlns:am3d="http://schemas.microsoft.com/office/drawing/2017/model3d" xmlns:o="urn:schemas-microsoft-com:office:office" xmlns:r="http://schemas.openxmlformats.org/officeDocument/2006/relationships" xmlns:m="http://schemas.openxmlformats.org/officeDocument/2006/math" xmlns:v="urn:schemas-microsoft-com:vml" xmlns:wp14="http://schemas.microsoft.com/office/word/2010/wordprocessingDrawing" xmlns:wp="http://schemas.openxmlformats.org/drawingml/2006/wordprocessingDrawing" xmlns:w10="urn:schemas-microsoft-com:office:word" xmlns:w="http://schemas.openxmlformats.org/wordprocessingml/2006/main" xmlns:w14="http://schemas.microsoft.com/office/word/2010/wordml" xmlns:w15="http://schemas.microsoft.com/office/word/2012/wordml" xmlns:w16cex="http://schemas.microsoft.com/office/word/2018/wordml/cex" xmlns:w16cid="http://schemas.microsoft.com/office/word/2016/wordml/cid" xmlns:w16="http://schemas.microsoft.com/office/word/2018/wordml" xmlns:w16se="http://schemas.microsoft.com/office/word/2015/wordml/symex" xmlns:wpg="http://schemas.microsoft.com/office/word/2010/wordprocessingGroup" xmlns:wpi="http://schemas.microsoft.com/office/word/2010/wordprocessingInk" xmlns:wne="http://schemas.microsoft.com/office/word/2006/wordml" xmlns:wps="http://schemas.microsoft.com/office/word/2010/wordprocessingShape" mc:Ignorable="w14 w15 w16se w16cid w16 w16cex wp14">
   <w:p>
     <w:pPr>
       <w:pStyle w:val="Header"/>
@@ -2430,7 +2638,7 @@
 </file>
 
 <file path=word/numbering.xml><?xml version="1.0" encoding="utf-8"?>
-<w:numbering xmlns:wpc="http://schemas.microsoft.com/office/word/2010/wordprocessingCanvas" xmlns:cx="http://schemas.microsoft.com/office/drawing/2014/chartex" xmlns:cx1="http://schemas.microsoft.com/office/drawing/2015/9/8/chartex" xmlns:cx2="http://schemas.microsoft.com/office/drawing/2015/10/21/chartex" xmlns:cx3="http://schemas.microsoft.com/office/drawing/2016/5/9/chartex" xmlns:cx4="http://schemas.microsoft.com/office/drawing/2016/5/10/chartex" xmlns:cx5="http://schemas.microsoft.com/office/drawing/2016/5/11/chartex" xmlns:cx6="http://schemas.microsoft.com/office/drawing/2016/5/12/chartex" xmlns:cx7="http://schemas.microsoft.com/office/drawing/2016/5/13/chartex" xmlns:cx8="http://schemas.microsoft.com/office/drawing/2016/5/14/chartex" xmlns:mc="http://schemas.openxmlformats.org/markup-compatibility/2006" xmlns:aink="http://schemas.microsoft.com/office/drawing/2016/ink" xmlns:am3d="http://schemas.microsoft.com/office/drawing/2017/model3d" xmlns:o="urn:schemas-microsoft-com:office:office" xmlns:r="http://schemas.openxmlformats.org/officeDocument/2006/relationships" xmlns:m="http://schemas.openxmlformats.org/officeDocument/2006/math" xmlns:v="urn:schemas-microsoft-com:vml" xmlns:wp14="http://schemas.microsoft.com/office/word/2010/wordprocessingDrawing" xmlns:wp="http://schemas.openxmlformats.org/drawingml/2006/wordprocessingDrawing" xmlns:w10="urn:schemas-microsoft-com:office:word" xmlns:w="http://schemas.openxmlformats.org/wordprocessingml/2006/main" xmlns:w14="http://schemas.microsoft.com/office/word/2010/wordml" xmlns:w15="http://schemas.microsoft.com/office/word/2012/wordml" xmlns:w16cid="http://schemas.microsoft.com/office/word/2016/wordml/cid" xmlns:w16se="http://schemas.microsoft.com/office/word/2015/wordml/symex" xmlns:wpg="http://schemas.microsoft.com/office/word/2010/wordprocessingGroup" xmlns:wpi="http://schemas.microsoft.com/office/word/2010/wordprocessingInk" xmlns:wne="http://schemas.microsoft.com/office/word/2006/wordml" xmlns:wps="http://schemas.microsoft.com/office/word/2010/wordprocessingShape" mc:Ignorable="w14 w15 w16se w16cid wp14">
+<w:numbering xmlns:wpc="http://schemas.microsoft.com/office/word/2010/wordprocessingCanvas" xmlns:cx="http://schemas.microsoft.com/office/drawing/2014/chartex" xmlns:cx1="http://schemas.microsoft.com/office/drawing/2015/9/8/chartex" xmlns:cx2="http://schemas.microsoft.com/office/drawing/2015/10/21/chartex" xmlns:cx3="http://schemas.microsoft.com/office/drawing/2016/5/9/chartex" xmlns:cx4="http://schemas.microsoft.com/office/drawing/2016/5/10/chartex" xmlns:cx5="http://schemas.microsoft.com/office/drawing/2016/5/11/chartex" xmlns:cx6="http://schemas.microsoft.com/office/drawing/2016/5/12/chartex" xmlns:cx7="http://schemas.microsoft.com/office/drawing/2016/5/13/chartex" xmlns:cx8="http://schemas.microsoft.com/office/drawing/2016/5/14/chartex" xmlns:mc="http://schemas.openxmlformats.org/markup-compatibility/2006" xmlns:aink="http://schemas.microsoft.com/office/drawing/2016/ink" xmlns:am3d="http://schemas.microsoft.com/office/drawing/2017/model3d" xmlns:o="urn:schemas-microsoft-com:office:office" xmlns:r="http://schemas.openxmlformats.org/officeDocument/2006/relationships" xmlns:m="http://schemas.openxmlformats.org/officeDocument/2006/math" xmlns:v="urn:schemas-microsoft-com:vml" xmlns:wp14="http://schemas.microsoft.com/office/word/2010/wordprocessingDrawing" xmlns:wp="http://schemas.openxmlformats.org/drawingml/2006/wordprocessingDrawing" xmlns:w10="urn:schemas-microsoft-com:office:word" xmlns:w="http://schemas.openxmlformats.org/wordprocessingml/2006/main" xmlns:w14="http://schemas.microsoft.com/office/word/2010/wordml" xmlns:w15="http://schemas.microsoft.com/office/word/2012/wordml" xmlns:w16cex="http://schemas.microsoft.com/office/word/2018/wordml/cex" xmlns:w16cid="http://schemas.microsoft.com/office/word/2016/wordml/cid" xmlns:w16="http://schemas.microsoft.com/office/word/2018/wordml" xmlns:w16se="http://schemas.microsoft.com/office/word/2015/wordml/symex" xmlns:wpg="http://schemas.microsoft.com/office/word/2010/wordprocessingGroup" xmlns:wpi="http://schemas.microsoft.com/office/word/2010/wordprocessingInk" xmlns:wne="http://schemas.microsoft.com/office/word/2006/wordml" xmlns:wps="http://schemas.microsoft.com/office/word/2010/wordprocessingShape" mc:Ignorable="w14 w15 w16se w16cid w16 w16cex wp14">
   <w:abstractNum w:abstractNumId="0" w15:restartNumberingAfterBreak="0">
     <w:nsid w:val="04061481"/>
     <w:multiLevelType w:val="hybridMultilevel"/>
@@ -4197,7 +4405,7 @@
 </file>
 
 <file path=word/styles.xml><?xml version="1.0" encoding="utf-8"?>
-<w:styles xmlns:mc="http://schemas.openxmlformats.org/markup-compatibility/2006" xmlns:r="http://schemas.openxmlformats.org/officeDocument/2006/relationships" xmlns:w="http://schemas.openxmlformats.org/wordprocessingml/2006/main" xmlns:w14="http://schemas.microsoft.com/office/word/2010/wordml" xmlns:w15="http://schemas.microsoft.com/office/word/2012/wordml" xmlns:w16cid="http://schemas.microsoft.com/office/word/2016/wordml/cid" xmlns:w16se="http://schemas.microsoft.com/office/word/2015/wordml/symex" mc:Ignorable="w14 w15 w16se w16cid">
+<w:styles xmlns:mc="http://schemas.openxmlformats.org/markup-compatibility/2006" xmlns:r="http://schemas.openxmlformats.org/officeDocument/2006/relationships" xmlns:w="http://schemas.openxmlformats.org/wordprocessingml/2006/main" xmlns:w14="http://schemas.microsoft.com/office/word/2010/wordml" xmlns:w15="http://schemas.microsoft.com/office/word/2012/wordml" xmlns:w16cex="http://schemas.microsoft.com/office/word/2018/wordml/cex" xmlns:w16cid="http://schemas.microsoft.com/office/word/2016/wordml/cid" xmlns:w16="http://schemas.microsoft.com/office/word/2018/wordml" xmlns:w16se="http://schemas.microsoft.com/office/word/2015/wordml/symex" mc:Ignorable="w14 w15 w16se w16cid w16 w16cex">
   <w:docDefaults>
     <w:rPrDefault>
       <w:rPr>

</xml_diff>